<commit_message>
Added note to your word document (calcualtor)
</commit_message>
<xml_diff>
--- a/Aaron_Molina_Calculator.docx
+++ b/Aaron_Molina_Calculator.docx
@@ -1,11 +1,86 @@
 
 <file path=word/document.xml><?xml version="1.0" encoding="utf-8"?>
-<w:document xmlns:wpc="http://schemas.microsoft.com/office/word/2010/wordprocessingCanvas" xmlns:cx="http://schemas.microsoft.com/office/drawing/2014/chartex" xmlns:cx1="http://schemas.microsoft.com/office/drawing/2015/9/8/chartex" xmlns:cx2="http://schemas.microsoft.com/office/drawing/2015/10/21/chartex" xmlns:cx3="http://schemas.microsoft.com/office/drawing/2016/5/9/chartex" xmlns:cx4="http://schemas.microsoft.com/office/drawing/2016/5/10/chartex" xmlns:cx5="http://schemas.microsoft.com/office/drawing/2016/5/11/chartex" xmlns:cx6="http://schemas.microsoft.com/office/drawing/2016/5/12/chartex" xmlns:cx7="http://schemas.microsoft.com/office/drawing/2016/5/13/chartex" xmlns:cx8="http://schemas.microsoft.com/office/drawing/2016/5/14/chartex" xmlns:mc="http://schemas.openxmlformats.org/markup-compatibility/2006" xmlns:aink="http://schemas.microsoft.com/office/drawing/2016/ink" xmlns:am3d="http://schemas.microsoft.com/office/drawing/2017/model3d" xmlns:o="urn:schemas-microsoft-com:office:office" xmlns:oel="http://schemas.microsoft.com/office/2019/extlst" xmlns:r="http://schemas.openxmlformats.org/officeDocument/2006/relationships" xmlns:m="http://schemas.openxmlformats.org/officeDocument/2006/math" xmlns:v="urn:schemas-microsoft-com:vml" xmlns:wp14="http://schemas.microsoft.com/office/word/2010/wordprocessingDrawing" xmlns:wp="http://schemas.openxmlformats.org/drawingml/2006/wordprocessingDrawing" xmlns:w10="urn:schemas-microsoft-com:office:word" xmlns:w="http://schemas.openxmlformats.org/wordprocessingml/2006/main" xmlns:w14="http://schemas.microsoft.com/office/word/2010/wordml" xmlns:w15="http://schemas.microsoft.com/office/word/2012/wordml" xmlns:w16cex="http://schemas.microsoft.com/office/word/2018/wordml/cex" xmlns:w16cid="http://schemas.microsoft.com/office/word/2016/wordml/cid" xmlns:w16="http://schemas.microsoft.com/office/word/2018/wordml" xmlns:w16sdtdh="http://schemas.microsoft.com/office/word/2020/wordml/sdtdatahash" xmlns:w16se="http://schemas.microsoft.com/office/word/2015/wordml/symex" xmlns:wpg="http://schemas.microsoft.com/office/word/2010/wordprocessingGroup" xmlns:wpi="http://schemas.microsoft.com/office/word/2010/wordprocessingInk" xmlns:wne="http://schemas.microsoft.com/office/word/2006/wordml" xmlns:wps="http://schemas.microsoft.com/office/word/2010/wordprocessingShape" mc:Ignorable="w14 w15 w16se w16cid w16 w16cex w16sdtdh wp14">
+<w:document xmlns:wpc="http://schemas.microsoft.com/office/word/2010/wordprocessingCanvas" xmlns:cx="http://schemas.microsoft.com/office/drawing/2014/chartex" xmlns:cx1="http://schemas.microsoft.com/office/drawing/2015/9/8/chartex" xmlns:cx2="http://schemas.microsoft.com/office/drawing/2015/10/21/chartex" xmlns:cx3="http://schemas.microsoft.com/office/drawing/2016/5/9/chartex" xmlns:cx4="http://schemas.microsoft.com/office/drawing/2016/5/10/chartex" xmlns:cx5="http://schemas.microsoft.com/office/drawing/2016/5/11/chartex" xmlns:cx6="http://schemas.microsoft.com/office/drawing/2016/5/12/chartex" xmlns:cx7="http://schemas.microsoft.com/office/drawing/2016/5/13/chartex" xmlns:cx8="http://schemas.microsoft.com/office/drawing/2016/5/14/chartex" xmlns:mc="http://schemas.openxmlformats.org/markup-compatibility/2006" xmlns:aink="http://schemas.microsoft.com/office/drawing/2016/ink" xmlns:am3d="http://schemas.microsoft.com/office/drawing/2017/model3d" xmlns:o="urn:schemas-microsoft-com:office:office" xmlns:r="http://schemas.openxmlformats.org/officeDocument/2006/relationships" xmlns:m="http://schemas.openxmlformats.org/officeDocument/2006/math" xmlns:v="urn:schemas-microsoft-com:vml" xmlns:wp14="http://schemas.microsoft.com/office/word/2010/wordprocessingDrawing" xmlns:wp="http://schemas.openxmlformats.org/drawingml/2006/wordprocessingDrawing" xmlns:w10="urn:schemas-microsoft-com:office:word" xmlns:w="http://schemas.openxmlformats.org/wordprocessingml/2006/main" xmlns:w14="http://schemas.microsoft.com/office/word/2010/wordml" xmlns:w15="http://schemas.microsoft.com/office/word/2012/wordml" xmlns:w16cex="http://schemas.microsoft.com/office/word/2018/wordml/cex" xmlns:w16cid="http://schemas.microsoft.com/office/word/2016/wordml/cid" xmlns:w16="http://schemas.microsoft.com/office/word/2018/wordml" xmlns:w16sdtdh="http://schemas.microsoft.com/office/word/2020/wordml/sdtdatahash" xmlns:w16se="http://schemas.microsoft.com/office/word/2015/wordml/symex" xmlns:wpg="http://schemas.microsoft.com/office/word/2010/wordprocessingGroup" xmlns:wpi="http://schemas.microsoft.com/office/word/2010/wordprocessingInk" xmlns:wne="http://schemas.microsoft.com/office/word/2006/wordml" xmlns:wps="http://schemas.microsoft.com/office/word/2010/wordprocessingShape" mc:Ignorable="w14 w15 w16se w16cid w16 w16cex w16sdtdh wp14">
   <w:body>
     <w:p>
       <w:r>
-        <w:rPr/>
         <w:t>Simple Calculator:</w:t>
+      </w:r>
+    </w:p>
+    <w:p>
+      <w:pPr>
+        <w:pStyle w:val="ListParagraph"/>
+        <w:numPr>
+          <w:ilvl w:val="0"/>
+          <w:numId w:val="2"/>
+        </w:numPr>
+      </w:pPr>
+      <w:r>
+        <w:t xml:space="preserve">Display message asking user to give a number </w:t>
+      </w:r>
+    </w:p>
+    <w:p>
+      <w:pPr>
+        <w:pStyle w:val="ListParagraph"/>
+        <w:numPr>
+          <w:ilvl w:val="0"/>
+          <w:numId w:val="2"/>
+        </w:numPr>
+      </w:pPr>
+      <w:r>
+        <w:t>User gives number</w:t>
+      </w:r>
+    </w:p>
+    <w:p>
+      <w:pPr>
+        <w:pStyle w:val="ListParagraph"/>
+        <w:numPr>
+          <w:ilvl w:val="0"/>
+          <w:numId w:val="2"/>
+        </w:numPr>
+        <w:spacing w:line="259" w:lineRule="auto"/>
+      </w:pPr>
+      <w:r>
+        <w:t>Display message asking user to give an operation sign</w:t>
+      </w:r>
+    </w:p>
+    <w:p>
+      <w:pPr>
+        <w:pStyle w:val="ListParagraph"/>
+        <w:numPr>
+          <w:ilvl w:val="0"/>
+          <w:numId w:val="2"/>
+        </w:numPr>
+        <w:spacing w:line="259" w:lineRule="auto"/>
+      </w:pPr>
+      <w:r>
+        <w:t>User gives operation</w:t>
+      </w:r>
+    </w:p>
+    <w:p>
+      <w:pPr>
+        <w:pStyle w:val="ListParagraph"/>
+        <w:numPr>
+          <w:ilvl w:val="0"/>
+          <w:numId w:val="2"/>
+        </w:numPr>
+        <w:spacing w:line="259" w:lineRule="auto"/>
+      </w:pPr>
+      <w:r>
+        <w:t>Display message asking user to give another number</w:t>
+      </w:r>
+    </w:p>
+    <w:p>
+      <w:pPr>
+        <w:pStyle w:val="ListParagraph"/>
+        <w:numPr>
+          <w:ilvl w:val="0"/>
+          <w:numId w:val="2"/>
+        </w:numPr>
+        <w:spacing w:line="259" w:lineRule="auto"/>
+      </w:pPr>
+      <w:r>
+        <w:t>User gives number</w:t>
       </w:r>
     </w:p>
     <w:p>
@@ -15,11 +90,9 @@
           <w:ilvl w:val="0"/>
           <w:numId w:val="1"/>
         </w:numPr>
-        <w:rPr/>
       </w:pPr>
       <w:r>
-        <w:rPr/>
-        <w:t xml:space="preserve">Display message asking user to give a number </w:t>
+        <w:t>Display message that gives the user the total</w:t>
       </w:r>
     </w:p>
     <w:p>
@@ -29,116 +102,20 @@
           <w:ilvl w:val="0"/>
           <w:numId w:val="1"/>
         </w:numPr>
-        <w:rPr/>
       </w:pPr>
       <w:r>
-        <w:rPr/>
-        <w:t>User gives number</w:t>
+        <w:t>Code gives the user their total</w:t>
       </w:r>
     </w:p>
     <w:p>
-      <w:pPr>
-        <w:pStyle w:val="ListParagraph"/>
-        <w:numPr>
-          <w:ilvl w:val="0"/>
-          <w:numId w:val="1"/>
-        </w:numPr>
-        <w:bidi w:val="0"/>
-        <w:spacing w:before="0" w:beforeAutospacing="off" w:after="0" w:afterAutospacing="off" w:line="259" w:lineRule="auto"/>
-        <w:ind w:left="720" w:right="0" w:hanging="360"/>
-        <w:jc w:val="left"/>
-        <w:rPr/>
-      </w:pPr>
       <w:r>
-        <w:rPr/>
-        <w:t>Display message asking user to give an operation sign</w:t>
-      </w:r>
-    </w:p>
-    <w:p>
-      <w:pPr>
-        <w:pStyle w:val="ListParagraph"/>
-        <w:numPr>
-          <w:ilvl w:val="0"/>
-          <w:numId w:val="1"/>
-        </w:numPr>
-        <w:bidi w:val="0"/>
-        <w:spacing w:before="0" w:beforeAutospacing="off" w:after="0" w:afterAutospacing="off" w:line="259" w:lineRule="auto"/>
-        <w:ind w:left="720" w:right="0" w:hanging="360"/>
-        <w:jc w:val="left"/>
-        <w:rPr/>
-      </w:pPr>
-      <w:r>
-        <w:rPr/>
-        <w:t>User gives operation</w:t>
-      </w:r>
-    </w:p>
-    <w:p>
-      <w:pPr>
-        <w:pStyle w:val="ListParagraph"/>
-        <w:numPr>
-          <w:ilvl w:val="0"/>
-          <w:numId w:val="1"/>
-        </w:numPr>
-        <w:bidi w:val="0"/>
-        <w:spacing w:before="0" w:beforeAutospacing="off" w:after="0" w:afterAutospacing="off" w:line="259" w:lineRule="auto"/>
-        <w:ind w:left="720" w:right="0" w:hanging="360"/>
-        <w:jc w:val="left"/>
-        <w:rPr/>
-      </w:pPr>
-      <w:r>
-        <w:rPr/>
-        <w:t>Display message asking user to give another number</w:t>
-      </w:r>
-    </w:p>
-    <w:p>
-      <w:pPr>
-        <w:pStyle w:val="ListParagraph"/>
-        <w:numPr>
-          <w:ilvl w:val="0"/>
-          <w:numId w:val="1"/>
-        </w:numPr>
-        <w:bidi w:val="0"/>
-        <w:spacing w:before="0" w:beforeAutospacing="off" w:after="0" w:afterAutospacing="off" w:line="259" w:lineRule="auto"/>
-        <w:ind w:left="720" w:right="0" w:hanging="360"/>
-        <w:jc w:val="left"/>
-        <w:rPr/>
-      </w:pPr>
-      <w:r>
-        <w:rPr/>
-        <w:t>User gives number</w:t>
-      </w:r>
-    </w:p>
-    <w:p>
-      <w:pPr>
-        <w:pStyle w:val="ListParagraph"/>
-        <w:numPr>
-          <w:ilvl w:val="0"/>
-          <w:numId w:val="2"/>
-        </w:numPr>
-        <w:rPr/>
-      </w:pPr>
-      <w:r>
-        <w:rPr/>
-        <w:t>Display message that gives the user the total</w:t>
-      </w:r>
-    </w:p>
-    <w:p>
-      <w:pPr>
-        <w:pStyle w:val="ListParagraph"/>
-        <w:numPr>
-          <w:ilvl w:val="0"/>
-          <w:numId w:val="2"/>
-        </w:numPr>
-        <w:rPr/>
-      </w:pPr>
-      <w:r>
-        <w:rPr/>
-        <w:t>Code gives the user their total</w:t>
+        <w:br/>
+        <w:t>Aaron, try to tell us what your program does instead of what the user does. So if you are accepting an input from user, you want to say: Accept input from user into variable X… and so on</w:t>
       </w:r>
     </w:p>
     <w:p/>
     <w:sectPr>
-      <w:pgSz w:w="12240" w:h="15840" w:orient="portrait"/>
+      <w:pgSz w:w="12240" w:h="15840"/>
       <w:pgMar w:top="1440" w:right="1440" w:bottom="1440" w:left="1440" w:header="720" w:footer="720" w:gutter="0"/>
       <w:cols w:space="720"/>
       <w:docGrid w:linePitch="360"/>
@@ -148,11 +125,12 @@
 </file>
 
 <file path=word/numbering.xml><?xml version="1.0" encoding="utf-8"?>
-<w:numbering xmlns:w="http://schemas.openxmlformats.org/wordprocessingml/2006/main">
-  <w:abstractNum xmlns:w="http://schemas.openxmlformats.org/wordprocessingml/2006/main" w:abstractNumId="2">
-    <w:nsid w:val="7148c79c"/>
-    <w:multiLevelType xmlns:w="http://schemas.openxmlformats.org/wordprocessingml/2006/main" w:val="hybridMultilevel"/>
-    <w:lvl xmlns:w="http://schemas.openxmlformats.org/wordprocessingml/2006/main" w:ilvl="0">
+<w:numbering xmlns:wpc="http://schemas.microsoft.com/office/word/2010/wordprocessingCanvas" xmlns:cx="http://schemas.microsoft.com/office/drawing/2014/chartex" xmlns:cx1="http://schemas.microsoft.com/office/drawing/2015/9/8/chartex" xmlns:cx2="http://schemas.microsoft.com/office/drawing/2015/10/21/chartex" xmlns:cx3="http://schemas.microsoft.com/office/drawing/2016/5/9/chartex" xmlns:cx4="http://schemas.microsoft.com/office/drawing/2016/5/10/chartex" xmlns:cx5="http://schemas.microsoft.com/office/drawing/2016/5/11/chartex" xmlns:cx6="http://schemas.microsoft.com/office/drawing/2016/5/12/chartex" xmlns:cx7="http://schemas.microsoft.com/office/drawing/2016/5/13/chartex" xmlns:cx8="http://schemas.microsoft.com/office/drawing/2016/5/14/chartex" xmlns:mc="http://schemas.openxmlformats.org/markup-compatibility/2006" xmlns:aink="http://schemas.microsoft.com/office/drawing/2016/ink" xmlns:am3d="http://schemas.microsoft.com/office/drawing/2017/model3d" xmlns:o="urn:schemas-microsoft-com:office:office" xmlns:r="http://schemas.openxmlformats.org/officeDocument/2006/relationships" xmlns:m="http://schemas.openxmlformats.org/officeDocument/2006/math" xmlns:v="urn:schemas-microsoft-com:vml" xmlns:wp14="http://schemas.microsoft.com/office/word/2010/wordprocessingDrawing" xmlns:wp="http://schemas.openxmlformats.org/drawingml/2006/wordprocessingDrawing" xmlns:w10="urn:schemas-microsoft-com:office:word" xmlns:w="http://schemas.openxmlformats.org/wordprocessingml/2006/main" xmlns:w14="http://schemas.microsoft.com/office/word/2010/wordml" xmlns:w15="http://schemas.microsoft.com/office/word/2012/wordml" xmlns:w16cex="http://schemas.microsoft.com/office/word/2018/wordml/cex" xmlns:w16cid="http://schemas.microsoft.com/office/word/2016/wordml/cid" xmlns:w16="http://schemas.microsoft.com/office/word/2018/wordml" xmlns:w16sdtdh="http://schemas.microsoft.com/office/word/2020/wordml/sdtdatahash" xmlns:w16se="http://schemas.microsoft.com/office/word/2015/wordml/symex" xmlns:wpg="http://schemas.microsoft.com/office/word/2010/wordprocessingGroup" xmlns:wpi="http://schemas.microsoft.com/office/word/2010/wordprocessingInk" xmlns:wne="http://schemas.microsoft.com/office/word/2006/wordml" xmlns:wps="http://schemas.microsoft.com/office/word/2010/wordprocessingShape" mc:Ignorable="w14 w15 w16se w16cid w16 w16cex w16sdtdh wp14">
+  <w:abstractNum w:abstractNumId="0" w15:restartNumberingAfterBreak="0">
+    <w:nsid w:val="4E7C51EB"/>
+    <w:multiLevelType w:val="hybridMultilevel"/>
+    <w:tmpl w:val="50926012"/>
+    <w:lvl w:ilvl="0" w:tplc="F3E6893C">
       <w:start w:val="1"/>
       <w:numFmt w:val="bullet"/>
       <w:lvlText w:val="-"/>
@@ -161,10 +139,10 @@
         <w:ind w:left="720" w:hanging="360"/>
       </w:pPr>
       <w:rPr>
-        <w:rFonts w:hint="default" w:ascii="Calibri" w:hAnsi="Calibri"/>
-      </w:rPr>
-    </w:lvl>
-    <w:lvl xmlns:w="http://schemas.openxmlformats.org/wordprocessingml/2006/main" w:ilvl="1">
+        <w:rFonts w:ascii="Calibri" w:hAnsi="Calibri" w:hint="default"/>
+      </w:rPr>
+    </w:lvl>
+    <w:lvl w:ilvl="1" w:tplc="53C2B99A">
       <w:start w:val="1"/>
       <w:numFmt w:val="bullet"/>
       <w:lvlText w:val="o"/>
@@ -173,10 +151,10 @@
         <w:ind w:left="1440" w:hanging="360"/>
       </w:pPr>
       <w:rPr>
-        <w:rFonts w:hint="default" w:ascii="Courier New" w:hAnsi="Courier New"/>
-      </w:rPr>
-    </w:lvl>
-    <w:lvl xmlns:w="http://schemas.openxmlformats.org/wordprocessingml/2006/main" w:ilvl="2">
+        <w:rFonts w:ascii="Courier New" w:hAnsi="Courier New" w:hint="default"/>
+      </w:rPr>
+    </w:lvl>
+    <w:lvl w:ilvl="2" w:tplc="D520AF1E">
       <w:start w:val="1"/>
       <w:numFmt w:val="bullet"/>
       <w:lvlText w:val=""/>
@@ -185,10 +163,10 @@
         <w:ind w:left="2160" w:hanging="360"/>
       </w:pPr>
       <w:rPr>
-        <w:rFonts w:hint="default" w:ascii="Wingdings" w:hAnsi="Wingdings"/>
-      </w:rPr>
-    </w:lvl>
-    <w:lvl xmlns:w="http://schemas.openxmlformats.org/wordprocessingml/2006/main" w:ilvl="3">
+        <w:rFonts w:ascii="Wingdings" w:hAnsi="Wingdings" w:hint="default"/>
+      </w:rPr>
+    </w:lvl>
+    <w:lvl w:ilvl="3" w:tplc="9E8837BC">
       <w:start w:val="1"/>
       <w:numFmt w:val="bullet"/>
       <w:lvlText w:val=""/>
@@ -197,10 +175,10 @@
         <w:ind w:left="2880" w:hanging="360"/>
       </w:pPr>
       <w:rPr>
-        <w:rFonts w:hint="default" w:ascii="Symbol" w:hAnsi="Symbol"/>
-      </w:rPr>
-    </w:lvl>
-    <w:lvl xmlns:w="http://schemas.openxmlformats.org/wordprocessingml/2006/main" w:ilvl="4">
+        <w:rFonts w:ascii="Symbol" w:hAnsi="Symbol" w:hint="default"/>
+      </w:rPr>
+    </w:lvl>
+    <w:lvl w:ilvl="4" w:tplc="B7D4DE7A">
       <w:start w:val="1"/>
       <w:numFmt w:val="bullet"/>
       <w:lvlText w:val="o"/>
@@ -209,10 +187,10 @@
         <w:ind w:left="3600" w:hanging="360"/>
       </w:pPr>
       <w:rPr>
-        <w:rFonts w:hint="default" w:ascii="Courier New" w:hAnsi="Courier New"/>
-      </w:rPr>
-    </w:lvl>
-    <w:lvl xmlns:w="http://schemas.openxmlformats.org/wordprocessingml/2006/main" w:ilvl="5">
+        <w:rFonts w:ascii="Courier New" w:hAnsi="Courier New" w:hint="default"/>
+      </w:rPr>
+    </w:lvl>
+    <w:lvl w:ilvl="5" w:tplc="A0A69DCE">
       <w:start w:val="1"/>
       <w:numFmt w:val="bullet"/>
       <w:lvlText w:val=""/>
@@ -221,10 +199,10 @@
         <w:ind w:left="4320" w:hanging="360"/>
       </w:pPr>
       <w:rPr>
-        <w:rFonts w:hint="default" w:ascii="Wingdings" w:hAnsi="Wingdings"/>
-      </w:rPr>
-    </w:lvl>
-    <w:lvl xmlns:w="http://schemas.openxmlformats.org/wordprocessingml/2006/main" w:ilvl="6">
+        <w:rFonts w:ascii="Wingdings" w:hAnsi="Wingdings" w:hint="default"/>
+      </w:rPr>
+    </w:lvl>
+    <w:lvl w:ilvl="6" w:tplc="565EC744">
       <w:start w:val="1"/>
       <w:numFmt w:val="bullet"/>
       <w:lvlText w:val=""/>
@@ -233,10 +211,10 @@
         <w:ind w:left="5040" w:hanging="360"/>
       </w:pPr>
       <w:rPr>
-        <w:rFonts w:hint="default" w:ascii="Symbol" w:hAnsi="Symbol"/>
-      </w:rPr>
-    </w:lvl>
-    <w:lvl xmlns:w="http://schemas.openxmlformats.org/wordprocessingml/2006/main" w:ilvl="7">
+        <w:rFonts w:ascii="Symbol" w:hAnsi="Symbol" w:hint="default"/>
+      </w:rPr>
+    </w:lvl>
+    <w:lvl w:ilvl="7" w:tplc="FE98BEFA">
       <w:start w:val="1"/>
       <w:numFmt w:val="bullet"/>
       <w:lvlText w:val="o"/>
@@ -245,10 +223,10 @@
         <w:ind w:left="5760" w:hanging="360"/>
       </w:pPr>
       <w:rPr>
-        <w:rFonts w:hint="default" w:ascii="Courier New" w:hAnsi="Courier New"/>
-      </w:rPr>
-    </w:lvl>
-    <w:lvl xmlns:w="http://schemas.openxmlformats.org/wordprocessingml/2006/main" w:ilvl="8">
+        <w:rFonts w:ascii="Courier New" w:hAnsi="Courier New" w:hint="default"/>
+      </w:rPr>
+    </w:lvl>
+    <w:lvl w:ilvl="8" w:tplc="1E2E3268">
       <w:start w:val="1"/>
       <w:numFmt w:val="bullet"/>
       <w:lvlText w:val=""/>
@@ -257,14 +235,15 @@
         <w:ind w:left="6480" w:hanging="360"/>
       </w:pPr>
       <w:rPr>
-        <w:rFonts w:hint="default" w:ascii="Wingdings" w:hAnsi="Wingdings"/>
+        <w:rFonts w:ascii="Wingdings" w:hAnsi="Wingdings" w:hint="default"/>
       </w:rPr>
     </w:lvl>
   </w:abstractNum>
-  <w:abstractNum xmlns:w="http://schemas.openxmlformats.org/wordprocessingml/2006/main" w:abstractNumId="1">
-    <w:nsid w:val="4e7c51eb"/>
-    <w:multiLevelType xmlns:w="http://schemas.openxmlformats.org/wordprocessingml/2006/main" w:val="hybridMultilevel"/>
-    <w:lvl xmlns:w="http://schemas.openxmlformats.org/wordprocessingml/2006/main" w:ilvl="0">
+  <w:abstractNum w:abstractNumId="1" w15:restartNumberingAfterBreak="0">
+    <w:nsid w:val="7148C79C"/>
+    <w:multiLevelType w:val="hybridMultilevel"/>
+    <w:tmpl w:val="123E4EB0"/>
+    <w:lvl w:ilvl="0" w:tplc="37345630">
       <w:start w:val="1"/>
       <w:numFmt w:val="bullet"/>
       <w:lvlText w:val="-"/>
@@ -273,10 +252,10 @@
         <w:ind w:left="720" w:hanging="360"/>
       </w:pPr>
       <w:rPr>
-        <w:rFonts w:hint="default" w:ascii="Calibri" w:hAnsi="Calibri"/>
-      </w:rPr>
-    </w:lvl>
-    <w:lvl xmlns:w="http://schemas.openxmlformats.org/wordprocessingml/2006/main" w:ilvl="1">
+        <w:rFonts w:ascii="Calibri" w:hAnsi="Calibri" w:hint="default"/>
+      </w:rPr>
+    </w:lvl>
+    <w:lvl w:ilvl="1" w:tplc="F4C6D99A">
       <w:start w:val="1"/>
       <w:numFmt w:val="bullet"/>
       <w:lvlText w:val="o"/>
@@ -285,10 +264,10 @@
         <w:ind w:left="1440" w:hanging="360"/>
       </w:pPr>
       <w:rPr>
-        <w:rFonts w:hint="default" w:ascii="Courier New" w:hAnsi="Courier New"/>
-      </w:rPr>
-    </w:lvl>
-    <w:lvl xmlns:w="http://schemas.openxmlformats.org/wordprocessingml/2006/main" w:ilvl="2">
+        <w:rFonts w:ascii="Courier New" w:hAnsi="Courier New" w:hint="default"/>
+      </w:rPr>
+    </w:lvl>
+    <w:lvl w:ilvl="2" w:tplc="A0905234">
       <w:start w:val="1"/>
       <w:numFmt w:val="bullet"/>
       <w:lvlText w:val=""/>
@@ -297,10 +276,10 @@
         <w:ind w:left="2160" w:hanging="360"/>
       </w:pPr>
       <w:rPr>
-        <w:rFonts w:hint="default" w:ascii="Wingdings" w:hAnsi="Wingdings"/>
-      </w:rPr>
-    </w:lvl>
-    <w:lvl xmlns:w="http://schemas.openxmlformats.org/wordprocessingml/2006/main" w:ilvl="3">
+        <w:rFonts w:ascii="Wingdings" w:hAnsi="Wingdings" w:hint="default"/>
+      </w:rPr>
+    </w:lvl>
+    <w:lvl w:ilvl="3" w:tplc="2932CAD0">
       <w:start w:val="1"/>
       <w:numFmt w:val="bullet"/>
       <w:lvlText w:val=""/>
@@ -309,10 +288,10 @@
         <w:ind w:left="2880" w:hanging="360"/>
       </w:pPr>
       <w:rPr>
-        <w:rFonts w:hint="default" w:ascii="Symbol" w:hAnsi="Symbol"/>
-      </w:rPr>
-    </w:lvl>
-    <w:lvl xmlns:w="http://schemas.openxmlformats.org/wordprocessingml/2006/main" w:ilvl="4">
+        <w:rFonts w:ascii="Symbol" w:hAnsi="Symbol" w:hint="default"/>
+      </w:rPr>
+    </w:lvl>
+    <w:lvl w:ilvl="4" w:tplc="15E2C874">
       <w:start w:val="1"/>
       <w:numFmt w:val="bullet"/>
       <w:lvlText w:val="o"/>
@@ -321,10 +300,10 @@
         <w:ind w:left="3600" w:hanging="360"/>
       </w:pPr>
       <w:rPr>
-        <w:rFonts w:hint="default" w:ascii="Courier New" w:hAnsi="Courier New"/>
-      </w:rPr>
-    </w:lvl>
-    <w:lvl xmlns:w="http://schemas.openxmlformats.org/wordprocessingml/2006/main" w:ilvl="5">
+        <w:rFonts w:ascii="Courier New" w:hAnsi="Courier New" w:hint="default"/>
+      </w:rPr>
+    </w:lvl>
+    <w:lvl w:ilvl="5" w:tplc="9AC4E532">
       <w:start w:val="1"/>
       <w:numFmt w:val="bullet"/>
       <w:lvlText w:val=""/>
@@ -333,10 +312,10 @@
         <w:ind w:left="4320" w:hanging="360"/>
       </w:pPr>
       <w:rPr>
-        <w:rFonts w:hint="default" w:ascii="Wingdings" w:hAnsi="Wingdings"/>
-      </w:rPr>
-    </w:lvl>
-    <w:lvl xmlns:w="http://schemas.openxmlformats.org/wordprocessingml/2006/main" w:ilvl="6">
+        <w:rFonts w:ascii="Wingdings" w:hAnsi="Wingdings" w:hint="default"/>
+      </w:rPr>
+    </w:lvl>
+    <w:lvl w:ilvl="6" w:tplc="59B62FB4">
       <w:start w:val="1"/>
       <w:numFmt w:val="bullet"/>
       <w:lvlText w:val=""/>
@@ -345,10 +324,10 @@
         <w:ind w:left="5040" w:hanging="360"/>
       </w:pPr>
       <w:rPr>
-        <w:rFonts w:hint="default" w:ascii="Symbol" w:hAnsi="Symbol"/>
-      </w:rPr>
-    </w:lvl>
-    <w:lvl xmlns:w="http://schemas.openxmlformats.org/wordprocessingml/2006/main" w:ilvl="7">
+        <w:rFonts w:ascii="Symbol" w:hAnsi="Symbol" w:hint="default"/>
+      </w:rPr>
+    </w:lvl>
+    <w:lvl w:ilvl="7" w:tplc="6158DB2E">
       <w:start w:val="1"/>
       <w:numFmt w:val="bullet"/>
       <w:lvlText w:val="o"/>
@@ -357,10 +336,10 @@
         <w:ind w:left="5760" w:hanging="360"/>
       </w:pPr>
       <w:rPr>
-        <w:rFonts w:hint="default" w:ascii="Courier New" w:hAnsi="Courier New"/>
-      </w:rPr>
-    </w:lvl>
-    <w:lvl xmlns:w="http://schemas.openxmlformats.org/wordprocessingml/2006/main" w:ilvl="8">
+        <w:rFonts w:ascii="Courier New" w:hAnsi="Courier New" w:hint="default"/>
+      </w:rPr>
+    </w:lvl>
+    <w:lvl w:ilvl="8" w:tplc="F810274E">
       <w:start w:val="1"/>
       <w:numFmt w:val="bullet"/>
       <w:lvlText w:val=""/>
@@ -369,15 +348,15 @@
         <w:ind w:left="6480" w:hanging="360"/>
       </w:pPr>
       <w:rPr>
-        <w:rFonts w:hint="default" w:ascii="Wingdings" w:hAnsi="Wingdings"/>
+        <w:rFonts w:ascii="Wingdings" w:hAnsi="Wingdings" w:hint="default"/>
       </w:rPr>
     </w:lvl>
   </w:abstractNum>
-  <w:num w:numId="2">
-    <w:abstractNumId w:val="2"/>
-  </w:num>
   <w:num w:numId="1">
     <w:abstractNumId w:val="1"/>
+  </w:num>
+  <w:num w:numId="2">
+    <w:abstractNumId w:val="0"/>
   </w:num>
 </w:numbering>
 </file>
@@ -387,7 +366,7 @@
   <w:docDefaults>
     <w:rPrDefault>
       <w:rPr>
-        <w:rFonts w:asciiTheme="minorHAnsi" w:hAnsiTheme="minorHAnsi" w:eastAsiaTheme="minorHAnsi" w:cstheme="minorBidi"/>
+        <w:rFonts w:asciiTheme="minorHAnsi" w:eastAsiaTheme="minorHAnsi" w:hAnsiTheme="minorHAnsi" w:cstheme="minorBidi"/>
         <w:sz w:val="24"/>
         <w:szCs w:val="24"/>
         <w:lang w:val="en-US" w:eastAsia="en-US" w:bidi="ar-SA"/>
@@ -398,14 +377,14 @@
   <w:latentStyles w:defLockedState="0" w:defUIPriority="99" w:defSemiHidden="0" w:defUnhideWhenUsed="0" w:defQFormat="0" w:count="376">
     <w:lsdException w:name="Normal" w:uiPriority="0" w:qFormat="1"/>
     <w:lsdException w:name="heading 1" w:uiPriority="9" w:qFormat="1"/>
-    <w:lsdException w:name="heading 2" w:uiPriority="9" w:semiHidden="1" w:unhideWhenUsed="1" w:qFormat="1"/>
-    <w:lsdException w:name="heading 3" w:uiPriority="9" w:semiHidden="1" w:unhideWhenUsed="1" w:qFormat="1"/>
-    <w:lsdException w:name="heading 4" w:uiPriority="9" w:semiHidden="1" w:unhideWhenUsed="1" w:qFormat="1"/>
-    <w:lsdException w:name="heading 5" w:uiPriority="9" w:semiHidden="1" w:unhideWhenUsed="1" w:qFormat="1"/>
-    <w:lsdException w:name="heading 6" w:uiPriority="9" w:semiHidden="1" w:unhideWhenUsed="1" w:qFormat="1"/>
-    <w:lsdException w:name="heading 7" w:uiPriority="9" w:semiHidden="1" w:unhideWhenUsed="1" w:qFormat="1"/>
-    <w:lsdException w:name="heading 8" w:uiPriority="9" w:semiHidden="1" w:unhideWhenUsed="1" w:qFormat="1"/>
-    <w:lsdException w:name="heading 9" w:uiPriority="9" w:semiHidden="1" w:unhideWhenUsed="1" w:qFormat="1"/>
+    <w:lsdException w:name="heading 2" w:semiHidden="1" w:uiPriority="9" w:unhideWhenUsed="1" w:qFormat="1"/>
+    <w:lsdException w:name="heading 3" w:semiHidden="1" w:uiPriority="9" w:unhideWhenUsed="1" w:qFormat="1"/>
+    <w:lsdException w:name="heading 4" w:semiHidden="1" w:uiPriority="9" w:unhideWhenUsed="1" w:qFormat="1"/>
+    <w:lsdException w:name="heading 5" w:semiHidden="1" w:uiPriority="9" w:unhideWhenUsed="1" w:qFormat="1"/>
+    <w:lsdException w:name="heading 6" w:semiHidden="1" w:uiPriority="9" w:unhideWhenUsed="1" w:qFormat="1"/>
+    <w:lsdException w:name="heading 7" w:semiHidden="1" w:uiPriority="9" w:unhideWhenUsed="1" w:qFormat="1"/>
+    <w:lsdException w:name="heading 8" w:semiHidden="1" w:uiPriority="9" w:unhideWhenUsed="1" w:qFormat="1"/>
+    <w:lsdException w:name="heading 9" w:semiHidden="1" w:uiPriority="9" w:unhideWhenUsed="1" w:qFormat="1"/>
     <w:lsdException w:name="index 1" w:semiHidden="1" w:unhideWhenUsed="1"/>
     <w:lsdException w:name="index 2" w:semiHidden="1" w:unhideWhenUsed="1"/>
     <w:lsdException w:name="index 3" w:semiHidden="1" w:unhideWhenUsed="1"/>
@@ -415,22 +394,22 @@
     <w:lsdException w:name="index 7" w:semiHidden="1" w:unhideWhenUsed="1"/>
     <w:lsdException w:name="index 8" w:semiHidden="1" w:unhideWhenUsed="1"/>
     <w:lsdException w:name="index 9" w:semiHidden="1" w:unhideWhenUsed="1"/>
-    <w:lsdException w:name="toc 1" w:uiPriority="39" w:semiHidden="1" w:unhideWhenUsed="1"/>
-    <w:lsdException w:name="toc 2" w:uiPriority="39" w:semiHidden="1" w:unhideWhenUsed="1"/>
-    <w:lsdException w:name="toc 3" w:uiPriority="39" w:semiHidden="1" w:unhideWhenUsed="1"/>
-    <w:lsdException w:name="toc 4" w:uiPriority="39" w:semiHidden="1" w:unhideWhenUsed="1"/>
-    <w:lsdException w:name="toc 5" w:uiPriority="39" w:semiHidden="1" w:unhideWhenUsed="1"/>
-    <w:lsdException w:name="toc 6" w:uiPriority="39" w:semiHidden="1" w:unhideWhenUsed="1"/>
-    <w:lsdException w:name="toc 7" w:uiPriority="39" w:semiHidden="1" w:unhideWhenUsed="1"/>
-    <w:lsdException w:name="toc 8" w:uiPriority="39" w:semiHidden="1" w:unhideWhenUsed="1"/>
-    <w:lsdException w:name="toc 9" w:uiPriority="39" w:semiHidden="1" w:unhideWhenUsed="1"/>
+    <w:lsdException w:name="toc 1" w:semiHidden="1" w:uiPriority="39" w:unhideWhenUsed="1"/>
+    <w:lsdException w:name="toc 2" w:semiHidden="1" w:uiPriority="39" w:unhideWhenUsed="1"/>
+    <w:lsdException w:name="toc 3" w:semiHidden="1" w:uiPriority="39" w:unhideWhenUsed="1"/>
+    <w:lsdException w:name="toc 4" w:semiHidden="1" w:uiPriority="39" w:unhideWhenUsed="1"/>
+    <w:lsdException w:name="toc 5" w:semiHidden="1" w:uiPriority="39" w:unhideWhenUsed="1"/>
+    <w:lsdException w:name="toc 6" w:semiHidden="1" w:uiPriority="39" w:unhideWhenUsed="1"/>
+    <w:lsdException w:name="toc 7" w:semiHidden="1" w:uiPriority="39" w:unhideWhenUsed="1"/>
+    <w:lsdException w:name="toc 8" w:semiHidden="1" w:uiPriority="39" w:unhideWhenUsed="1"/>
+    <w:lsdException w:name="toc 9" w:semiHidden="1" w:uiPriority="39" w:unhideWhenUsed="1"/>
     <w:lsdException w:name="Normal Indent" w:semiHidden="1" w:unhideWhenUsed="1"/>
     <w:lsdException w:name="footnote text" w:semiHidden="1" w:unhideWhenUsed="1"/>
     <w:lsdException w:name="annotation text" w:semiHidden="1" w:unhideWhenUsed="1"/>
     <w:lsdException w:name="header" w:semiHidden="1" w:unhideWhenUsed="1"/>
     <w:lsdException w:name="footer" w:semiHidden="1" w:unhideWhenUsed="1"/>
     <w:lsdException w:name="index heading" w:semiHidden="1" w:unhideWhenUsed="1"/>
-    <w:lsdException w:name="caption" w:uiPriority="35" w:semiHidden="1" w:unhideWhenUsed="1" w:qFormat="1"/>
+    <w:lsdException w:name="caption" w:semiHidden="1" w:uiPriority="35" w:unhideWhenUsed="1" w:qFormat="1"/>
     <w:lsdException w:name="table of figures" w:semiHidden="1" w:unhideWhenUsed="1"/>
     <w:lsdException w:name="envelope address" w:semiHidden="1" w:unhideWhenUsed="1"/>
     <w:lsdException w:name="envelope return" w:semiHidden="1" w:unhideWhenUsed="1"/>
@@ -461,7 +440,7 @@
     <w:lsdException w:name="Title" w:uiPriority="10" w:qFormat="1"/>
     <w:lsdException w:name="Closing" w:semiHidden="1" w:unhideWhenUsed="1"/>
     <w:lsdException w:name="Signature" w:semiHidden="1" w:unhideWhenUsed="1"/>
-    <w:lsdException w:name="Default Paragraph Font" w:uiPriority="1" w:semiHidden="1" w:unhideWhenUsed="1"/>
+    <w:lsdException w:name="Default Paragraph Font" w:semiHidden="1" w:uiPriority="1" w:unhideWhenUsed="1"/>
     <w:lsdException w:name="Body Text" w:semiHidden="1" w:unhideWhenUsed="1"/>
     <w:lsdException w:name="Body Text Indent" w:semiHidden="1" w:unhideWhenUsed="1"/>
     <w:lsdException w:name="List Continue" w:semiHidden="1" w:unhideWhenUsed="1"/>
@@ -661,8 +640,8 @@
     <w:lsdException w:name="Subtle Reference" w:uiPriority="31" w:qFormat="1"/>
     <w:lsdException w:name="Intense Reference" w:uiPriority="32" w:qFormat="1"/>
     <w:lsdException w:name="Book Title" w:uiPriority="33" w:qFormat="1"/>
-    <w:lsdException w:name="Bibliography" w:uiPriority="37" w:semiHidden="1" w:unhideWhenUsed="1"/>
-    <w:lsdException w:name="TOC Heading" w:uiPriority="39" w:semiHidden="1" w:unhideWhenUsed="1" w:qFormat="1"/>
+    <w:lsdException w:name="Bibliography" w:semiHidden="1" w:uiPriority="37" w:unhideWhenUsed="1"/>
+    <w:lsdException w:name="TOC Heading" w:semiHidden="1" w:uiPriority="39" w:unhideWhenUsed="1" w:qFormat="1"/>
     <w:lsdException w:name="Plain Table 1" w:uiPriority="41"/>
     <w:lsdException w:name="Plain Table 2" w:uiPriority="42"/>
     <w:lsdException w:name="Plain Table 3" w:uiPriority="43"/>
@@ -773,17 +752,17 @@
     <w:lsdException w:name="Unresolved Mention" w:semiHidden="1" w:unhideWhenUsed="1"/>
     <w:lsdException w:name="Smart Link" w:semiHidden="1" w:unhideWhenUsed="1"/>
   </w:latentStyles>
-  <w:style w:type="paragraph" w:styleId="Normal" w:default="1">
+  <w:style w:type="paragraph" w:default="1" w:styleId="Normal">
     <w:name w:val="Normal"/>
     <w:qFormat/>
   </w:style>
-  <w:style w:type="character" w:styleId="DefaultParagraphFont" w:default="1">
+  <w:style w:type="character" w:default="1" w:styleId="DefaultParagraphFont">
     <w:name w:val="Default Paragraph Font"/>
     <w:uiPriority w:val="1"/>
     <w:semiHidden/>
     <w:unhideWhenUsed/>
   </w:style>
-  <w:style w:type="table" w:styleId="TableNormal" w:default="1">
+  <w:style w:type="table" w:default="1" w:styleId="TableNormal">
     <w:name w:val="Normal Table"/>
     <w:uiPriority w:val="99"/>
     <w:semiHidden/>
@@ -798,20 +777,20 @@
       </w:tblCellMar>
     </w:tblPr>
   </w:style>
-  <w:style w:type="numbering" w:styleId="NoList" w:default="1">
+  <w:style w:type="numbering" w:default="1" w:styleId="NoList">
     <w:name w:val="No List"/>
     <w:uiPriority w:val="99"/>
     <w:semiHidden/>
     <w:unhideWhenUsed/>
   </w:style>
-  <w:style xmlns:w14="http://schemas.microsoft.com/office/word/2010/wordml" xmlns:mc="http://schemas.openxmlformats.org/markup-compatibility/2006" xmlns:w="http://schemas.openxmlformats.org/wordprocessingml/2006/main" w:type="paragraph" w:styleId="ListParagraph" mc:Ignorable="w14">
-    <w:name xmlns:w="http://schemas.openxmlformats.org/wordprocessingml/2006/main" w:val="List Paragraph"/>
-    <w:basedOn xmlns:w="http://schemas.openxmlformats.org/wordprocessingml/2006/main" w:val="Normal"/>
-    <w:uiPriority xmlns:w="http://schemas.openxmlformats.org/wordprocessingml/2006/main" w:val="34"/>
-    <w:qFormat xmlns:w="http://schemas.openxmlformats.org/wordprocessingml/2006/main"/>
-    <w:pPr xmlns:w="http://schemas.openxmlformats.org/wordprocessingml/2006/main">
-      <w:ind xmlns:w="http://schemas.openxmlformats.org/wordprocessingml/2006/main" w:left="720"/>
-      <w:contextualSpacing xmlns:w="http://schemas.openxmlformats.org/wordprocessingml/2006/main"/>
+  <w:style w:type="paragraph" w:styleId="ListParagraph">
+    <w:name w:val="List Paragraph"/>
+    <w:basedOn w:val="Normal"/>
+    <w:uiPriority w:val="34"/>
+    <w:qFormat/>
+    <w:pPr>
+      <w:ind w:left="720"/>
+      <w:contextualSpacing/>
     </w:pPr>
   </w:style>
 </w:styles>

</xml_diff>